<commit_message>
951980_1 Added 22nd rephrasing KB.
</commit_message>
<xml_diff>
--- a/KB-PDF-category/How to Convert SVG to PDF Using C# and VB.NET in ASP.NET Core.docx
+++ b/KB-PDF-category/How to Convert SVG to PDF Using C# and VB.NET in ASP.NET Core.docx
@@ -14,7 +14,7 @@
           <w:b/>
           <w:bCs/>
         </w:rPr>
-        <w:t>How to Convert SVG to PDF Using C# and VB.NET in ASP.NET Core</w:t>
+        <w:t>Convert SVG to PDF Using C# and VB.NET in ASP.NET Core</w:t>
       </w:r>
     </w:p>
     <w:p>
@@ -32,7 +32,10 @@
         </w:r>
       </w:hyperlink>
       <w:r>
-        <w:t> used to create, read, and edit PDF documents programmatically without Adobe dependencies. Using this library, you can convert SVG to PDF using C#</w:t>
+        <w:t xml:space="preserve"> used to create, read, and edit PDF documents programmatically without Adobe dependencies. </w:t>
+      </w:r>
+      <w:r>
+        <w:t>This guide provides a comprehensive approach to converting SVG files to PDFs using both C# and VB.NET.</w:t>
       </w:r>
     </w:p>
     <w:p>
@@ -41,25 +44,41 @@
           <w:b/>
           <w:bCs/>
         </w:rPr>
-        <w:t>Steps to convert SVG to PDF programmatically:</w:t>
+        <w:t>Steps to Convert SVG to PDF Programmatically:</w:t>
       </w:r>
     </w:p>
     <w:p>
-      <w:pPr>
-        <w:numPr>
-          <w:ilvl w:val="0"/>
-          <w:numId w:val="1"/>
-        </w:numPr>
-      </w:pPr>
-      <w:r>
-        <w:t>Create a new console application project.</w:t>
-      </w:r>
-      <w:r>
+      <w:r>
+        <w:t>1</w:t>
+      </w:r>
+      <w:r>
+        <w:rPr>
+          <w:b/>
+          <w:bCs/>
+        </w:rPr>
+        <w:t>. Create a New Project</w:t>
+      </w:r>
+      <w:r>
+        <w:t>:</w:t>
+      </w:r>
+      <w:r>
+        <w:t xml:space="preserve"> </w:t>
+      </w:r>
+      <w:r>
+        <w:t>Start a new Console application in .NET Core to facilitate the HTML-to-PDF conversion process.</w:t>
+      </w:r>
+      <w:r>
+        <w:t xml:space="preserve"> </w:t>
+      </w:r>
+      <w:r>
+        <w:rPr>
+          <w:noProof/>
+        </w:rPr>
         <w:drawing>
-          <wp:inline distT="0" distB="0" distL="0" distR="0" wp14:anchorId="3C82D22A" wp14:editId="128C0C98">
-            <wp:extent cx="5943600" cy="2837180"/>
-            <wp:effectExtent l="0" t="0" r="0" b="1270"/>
-            <wp:docPr id="1482482411" name="Picture 6"/>
+          <wp:inline distT="0" distB="0" distL="0" distR="0" wp14:anchorId="1D47DA50" wp14:editId="688EF771">
+            <wp:extent cx="5943600" cy="3190240"/>
+            <wp:effectExtent l="0" t="0" r="0" b="0"/>
+            <wp:docPr id="2084309583" name="Picture 1" descr="Console sample creation"/>
             <wp:cNvGraphicFramePr>
               <a:graphicFrameLocks xmlns:a="http://schemas.openxmlformats.org/drawingml/2006/main" noChangeAspect="1"/>
             </wp:cNvGraphicFramePr>
@@ -67,13 +86,13 @@
               <a:graphicData uri="http://schemas.openxmlformats.org/drawingml/2006/picture">
                 <pic:pic xmlns:pic="http://schemas.openxmlformats.org/drawingml/2006/picture">
                   <pic:nvPicPr>
-                    <pic:cNvPr id="0" name="Picture 16"/>
+                    <pic:cNvPr id="0" name="Picture 1" descr="Console sample creation"/>
                     <pic:cNvPicPr>
                       <a:picLocks noChangeAspect="1" noChangeArrowheads="1"/>
                     </pic:cNvPicPr>
                   </pic:nvPicPr>
                   <pic:blipFill>
-                    <a:blip r:embed="rId6" cstate="print">
+                    <a:blip r:embed="rId6">
                       <a:extLst>
                         <a:ext uri="{28A0092B-C50C-407E-A947-70E740481C1C}">
                           <a14:useLocalDpi xmlns:a14="http://schemas.microsoft.com/office/drawing/2010/main" val="0"/>
@@ -88,7 +107,7 @@
                   <pic:spPr bwMode="auto">
                     <a:xfrm>
                       <a:off x="0" y="0"/>
-                      <a:ext cx="5943600" cy="2837180"/>
+                      <a:ext cx="5943600" cy="3190240"/>
                     </a:xfrm>
                     <a:prstGeom prst="rect">
                       <a:avLst/>
@@ -106,61 +125,59 @@
       </w:r>
     </w:p>
     <w:p>
-      <w:pPr>
-        <w:numPr>
-          <w:ilvl w:val="0"/>
-          <w:numId w:val="1"/>
-        </w:numPr>
-      </w:pPr>
-      <w:r>
-        <w:t>Install the </w:t>
-      </w:r>
-      <w:proofErr w:type="spellStart"/>
-      <w:r>
-        <w:fldChar w:fldCharType="begin"/>
-      </w:r>
-      <w:r>
-        <w:instrText>HYPERLINK "https://www.nuget.org/packages/Syncfusion.HtmlToPdfConverter.Net.Windows" \t "_blank"</w:instrText>
-      </w:r>
-      <w:r>
-        <w:fldChar w:fldCharType="separate"/>
+      <w:r>
+        <w:t>2.</w:t>
+      </w:r>
+      <w:r>
+        <w:t xml:space="preserve"> </w:t>
       </w:r>
       <w:r>
         <w:rPr>
-          <w:rStyle w:val="Hyperlink"/>
           <w:b/>
           <w:bCs/>
         </w:rPr>
-        <w:t>Syncfusion.HtmlToPdfConverter.Net.Windows</w:t>
-      </w:r>
-      <w:proofErr w:type="spellEnd"/>
-      <w:r>
-        <w:fldChar w:fldCharType="end"/>
-      </w:r>
-      <w:r>
-        <w:t> NuGet package as a reference to your console application from </w:t>
-      </w:r>
-      <w:hyperlink r:id="rId7" w:tgtFrame="_blank" w:history="1">
+        <w:t>Install Required Packages</w:t>
+      </w:r>
+      <w:r>
+        <w:t xml:space="preserve">: Add the </w:t>
+      </w:r>
+      <w:hyperlink r:id="rId7" w:history="1">
         <w:r>
           <w:rPr>
             <w:rStyle w:val="Hyperlink"/>
-            <w:b/>
-            <w:bCs/>
           </w:rPr>
-          <w:t>Nuget.org</w:t>
+          <w:t>Syncfusion.HtmlToPdfConverter.Net.Windows</w:t>
         </w:r>
       </w:hyperlink>
       <w:r>
+        <w:t xml:space="preserve"> NuGet package from </w:t>
+      </w:r>
+      <w:hyperlink r:id="rId8" w:history="1">
+        <w:r>
+          <w:rPr>
+            <w:rStyle w:val="Hyperlink"/>
+          </w:rPr>
+          <w:t>NuGet.org</w:t>
+        </w:r>
+      </w:hyperlink>
+      <w:r>
+        <w:t xml:space="preserve"> to your project</w:t>
+      </w:r>
+      <w:r>
         <w:t>.</w:t>
       </w:r>
     </w:p>
     <w:p>
       <w:r>
+        <w:rPr>
+          <w:noProof/>
+        </w:rPr>
+        <w:lastRenderedPageBreak/>
         <w:drawing>
-          <wp:inline distT="0" distB="0" distL="0" distR="0" wp14:anchorId="01C556E6" wp14:editId="2AD0424B">
-            <wp:extent cx="5943600" cy="2146300"/>
-            <wp:effectExtent l="0" t="0" r="0" b="6350"/>
-            <wp:docPr id="576012223" name="Picture 5" descr="A screenshot of a computer&#10;&#10;AI-generated content may be incorrect."/>
+          <wp:inline distT="0" distB="0" distL="0" distR="0" wp14:anchorId="4FB795B9" wp14:editId="50F7B4B8">
+            <wp:extent cx="5943600" cy="3241675"/>
+            <wp:effectExtent l="0" t="0" r="0" b="0"/>
+            <wp:docPr id="931728093" name="Picture 1" descr="A screenshot of a computer&#10;&#10;AI-generated content may be incorrect."/>
             <wp:cNvGraphicFramePr>
               <a:graphicFrameLocks xmlns:a="http://schemas.openxmlformats.org/drawingml/2006/main" noChangeAspect="1"/>
             </wp:cNvGraphicFramePr>
@@ -168,36 +185,23 @@
               <a:graphicData uri="http://schemas.openxmlformats.org/drawingml/2006/picture">
                 <pic:pic xmlns:pic="http://schemas.openxmlformats.org/drawingml/2006/picture">
                   <pic:nvPicPr>
-                    <pic:cNvPr id="576012223" name="Picture 5" descr="A screenshot of a computer&#10;&#10;AI-generated content may be incorrect."/>
-                    <pic:cNvPicPr>
-                      <a:picLocks noChangeAspect="1" noChangeArrowheads="1"/>
-                    </pic:cNvPicPr>
+                    <pic:cNvPr id="931728093" name="Picture 1" descr="A screenshot of a computer&#10;&#10;AI-generated content may be incorrect."/>
+                    <pic:cNvPicPr/>
                   </pic:nvPicPr>
                   <pic:blipFill>
-                    <a:blip r:embed="rId8" cstate="print">
-                      <a:extLst>
-                        <a:ext uri="{28A0092B-C50C-407E-A947-70E740481C1C}">
-                          <a14:useLocalDpi xmlns:a14="http://schemas.microsoft.com/office/drawing/2010/main" val="0"/>
-                        </a:ext>
-                      </a:extLst>
-                    </a:blip>
-                    <a:srcRect/>
+                    <a:blip r:embed="rId9"/>
                     <a:stretch>
                       <a:fillRect/>
                     </a:stretch>
                   </pic:blipFill>
-                  <pic:spPr bwMode="auto">
+                  <pic:spPr>
                     <a:xfrm>
                       <a:off x="0" y="0"/>
-                      <a:ext cx="5943600" cy="2146300"/>
+                      <a:ext cx="5943600" cy="3241675"/>
                     </a:xfrm>
                     <a:prstGeom prst="rect">
                       <a:avLst/>
                     </a:prstGeom>
-                    <a:noFill/>
-                    <a:ln>
-                      <a:noFill/>
-                    </a:ln>
                   </pic:spPr>
                 </pic:pic>
               </a:graphicData>
@@ -208,24 +212,40 @@
     </w:p>
     <w:p>
       <w:pPr>
-        <w:numPr>
-          <w:ilvl w:val="0"/>
-          <w:numId w:val="1"/>
-        </w:numPr>
+        <w:rPr>
+          <w:b/>
+          <w:bCs/>
+        </w:rPr>
       </w:pPr>
       <w:r>
-        <w:t xml:space="preserve">Include the following namespaces in the </w:t>
-      </w:r>
-      <w:proofErr w:type="spellStart"/>
-      <w:r>
+        <w:t>3.</w:t>
+      </w:r>
+      <w:r>
+        <w:t xml:space="preserve"> </w:t>
+      </w:r>
+      <w:r>
+        <w:rPr>
+          <w:b/>
+          <w:bCs/>
+        </w:rPr>
+        <w:t>Set Up Your Environment</w:t>
+      </w:r>
+      <w:r>
+        <w:t xml:space="preserve">: In the </w:t>
+      </w:r>
+      <w:r>
+        <w:rPr>
+          <w:b/>
+          <w:bCs/>
+        </w:rPr>
         <w:t>Program.cs</w:t>
       </w:r>
-      <w:proofErr w:type="spellEnd"/>
-      <w:r>
-        <w:t xml:space="preserve"> file.</w:t>
-      </w:r>
-    </w:p>
-    <w:p>
+      <w:r>
+        <w:t xml:space="preserve"> file, include these namespaces.</w:t>
+      </w:r>
+      <w:r>
+        <w:br/>
+      </w:r>
       <w:r>
         <w:rPr>
           <w:b/>
@@ -234,422 +254,60 @@
         <w:t>C#</w:t>
       </w:r>
     </w:p>
+    <w:tbl>
+      <w:tblPr>
+        <w:tblStyle w:val="TableGrid"/>
+        <w:tblW w:w="0" w:type="auto"/>
+        <w:tblLook w:val="04A0" w:firstRow="1" w:lastRow="0" w:firstColumn="1" w:lastColumn="0" w:noHBand="0" w:noVBand="1"/>
+      </w:tblPr>
+      <w:tblGrid>
+        <w:gridCol w:w="9350"/>
+      </w:tblGrid>
+      <w:tr>
+        <w:tc>
+          <w:tcPr>
+            <w:tcW w:w="9350" w:type="dxa"/>
+          </w:tcPr>
+          <w:p>
+            <w:r>
+              <w:t xml:space="preserve">using </w:t>
+            </w:r>
+            <w:r>
+              <w:rPr>
+                <w:b/>
+                <w:bCs/>
+              </w:rPr>
+              <w:t>Syncfusion</w:t>
+            </w:r>
+            <w:r>
+              <w:t>.HtmlConverter;</w:t>
+            </w:r>
+          </w:p>
+          <w:p>
+            <w:r>
+              <w:t xml:space="preserve">using </w:t>
+            </w:r>
+            <w:r>
+              <w:rPr>
+                <w:b/>
+                <w:bCs/>
+              </w:rPr>
+              <w:t>Syncfusion</w:t>
+            </w:r>
+            <w:r>
+              <w:t>.Pdf;</w:t>
+            </w:r>
+          </w:p>
+        </w:tc>
+      </w:tr>
+    </w:tbl>
     <w:p>
-      <w:r>
-        <w:t xml:space="preserve">using </w:t>
-      </w:r>
-      <w:proofErr w:type="spellStart"/>
-      <w:r>
+      <w:pPr>
         <w:rPr>
           <w:b/>
           <w:bCs/>
         </w:rPr>
-        <w:t>Syncfusion</w:t>
-      </w:r>
-      <w:r>
-        <w:t>.</w:t>
-      </w:r>
-      <w:proofErr w:type="gramStart"/>
-      <w:r>
-        <w:t>HtmlConverter</w:t>
-      </w:r>
-      <w:proofErr w:type="spellEnd"/>
-      <w:r>
-        <w:t>;</w:t>
-      </w:r>
-      <w:proofErr w:type="gramEnd"/>
-    </w:p>
-    <w:p>
-      <w:r>
-        <w:lastRenderedPageBreak/>
-        <w:t xml:space="preserve">using </w:t>
-      </w:r>
-      <w:proofErr w:type="spellStart"/>
-      <w:r>
-        <w:rPr>
-          <w:b/>
-          <w:bCs/>
-        </w:rPr>
-        <w:t>Syncfusion</w:t>
-      </w:r>
-      <w:r>
-        <w:t>.</w:t>
-      </w:r>
-      <w:proofErr w:type="gramStart"/>
-      <w:r>
-        <w:t>Pdf</w:t>
-      </w:r>
-      <w:proofErr w:type="spellEnd"/>
-      <w:r>
-        <w:t>;</w:t>
-      </w:r>
-      <w:proofErr w:type="gramEnd"/>
-    </w:p>
-    <w:p>
-      <w:hyperlink r:id="rId9" w:tgtFrame="_blank" w:history="1">
-        <w:r>
-          <w:rPr>
-            <w:rStyle w:val="Hyperlink"/>
-            <w:b/>
-            <w:bCs/>
-          </w:rPr>
-          <w:t>VB.NET</w:t>
-        </w:r>
-      </w:hyperlink>
-    </w:p>
-    <w:p>
-      <w:r>
-        <w:rPr>
-          <w:b/>
-          <w:bCs/>
-        </w:rPr>
-        <w:t>Imports</w:t>
-      </w:r>
-      <w:r>
-        <w:t xml:space="preserve"> </w:t>
-      </w:r>
-      <w:proofErr w:type="spellStart"/>
-      <w:r>
-        <w:t>Syncfusion.HtmlConverter</w:t>
-      </w:r>
-      <w:proofErr w:type="spellEnd"/>
-    </w:p>
-    <w:p>
-      <w:r>
-        <w:rPr>
-          <w:b/>
-          <w:bCs/>
-        </w:rPr>
-        <w:t>Imports</w:t>
-      </w:r>
-      <w:r>
-        <w:t xml:space="preserve"> </w:t>
-      </w:r>
-      <w:proofErr w:type="spellStart"/>
-      <w:r>
-        <w:t>Syncfusion.Pdf</w:t>
-      </w:r>
-      <w:proofErr w:type="spellEnd"/>
-    </w:p>
-    <w:p>
-      <w:pPr>
-        <w:numPr>
-          <w:ilvl w:val="0"/>
-          <w:numId w:val="2"/>
-        </w:numPr>
       </w:pPr>
-      <w:r>
-        <w:t xml:space="preserve">Use the following code sample in </w:t>
-      </w:r>
-      <w:proofErr w:type="spellStart"/>
-      <w:r>
-        <w:t>Program.cs</w:t>
-      </w:r>
-      <w:proofErr w:type="spellEnd"/>
-      <w:r>
-        <w:t xml:space="preserve"> to convert SVG to PDF.</w:t>
-      </w:r>
-    </w:p>
-    <w:p>
-      <w:r>
-        <w:rPr>
-          <w:b/>
-          <w:bCs/>
-        </w:rPr>
-        <w:t>C#</w:t>
-      </w:r>
-    </w:p>
-    <w:p>
-      <w:r>
-        <w:t>//Initialize HTML to PDF converter</w:t>
-      </w:r>
-    </w:p>
-    <w:p>
-      <w:proofErr w:type="spellStart"/>
-      <w:r>
-        <w:rPr>
-          <w:b/>
-          <w:bCs/>
-        </w:rPr>
-        <w:t>HtmlToPdfConverter</w:t>
-      </w:r>
-      <w:proofErr w:type="spellEnd"/>
-      <w:r>
-        <w:t xml:space="preserve"> </w:t>
-      </w:r>
-      <w:proofErr w:type="spellStart"/>
-      <w:r>
-        <w:t>htmlConverter</w:t>
-      </w:r>
-      <w:proofErr w:type="spellEnd"/>
-      <w:r>
-        <w:t xml:space="preserve"> = </w:t>
-      </w:r>
-      <w:r>
-        <w:rPr>
-          <w:b/>
-          <w:bCs/>
-        </w:rPr>
-        <w:t>new</w:t>
-      </w:r>
-      <w:r>
-        <w:t xml:space="preserve"> </w:t>
-      </w:r>
-      <w:proofErr w:type="spellStart"/>
-      <w:proofErr w:type="gramStart"/>
-      <w:r>
-        <w:rPr>
-          <w:b/>
-          <w:bCs/>
-        </w:rPr>
-        <w:t>HtmlToPdfConverter</w:t>
-      </w:r>
-      <w:proofErr w:type="spellEnd"/>
-      <w:r>
-        <w:t>();</w:t>
-      </w:r>
-      <w:proofErr w:type="gramEnd"/>
-    </w:p>
-    <w:p>
-      <w:r>
-        <w:t xml:space="preserve">string </w:t>
-      </w:r>
-      <w:proofErr w:type="spellStart"/>
-      <w:r>
-        <w:t>url</w:t>
-      </w:r>
-      <w:proofErr w:type="spellEnd"/>
-      <w:r>
-        <w:t xml:space="preserve"> = </w:t>
-      </w:r>
-      <w:proofErr w:type="spellStart"/>
-      <w:r>
-        <w:rPr>
-          <w:b/>
-          <w:bCs/>
-        </w:rPr>
-        <w:t>Path</w:t>
-      </w:r>
-      <w:r>
-        <w:t>.</w:t>
-      </w:r>
-      <w:proofErr w:type="gramStart"/>
-      <w:r>
-        <w:rPr>
-          <w:b/>
-          <w:bCs/>
-        </w:rPr>
-        <w:t>GetFullPath</w:t>
-      </w:r>
-      <w:proofErr w:type="spellEnd"/>
-      <w:r>
-        <w:t>(@</w:t>
-      </w:r>
-      <w:proofErr w:type="gramEnd"/>
-      <w:r>
-        <w:t>"Sample.svg"</w:t>
-      </w:r>
-      <w:proofErr w:type="gramStart"/>
-      <w:r>
-        <w:t>);</w:t>
-      </w:r>
-      <w:proofErr w:type="gramEnd"/>
-    </w:p>
-    <w:p>
-      <w:r>
-        <w:t>//Convert a SVG file to PDF with HTML converter</w:t>
-      </w:r>
-    </w:p>
-    <w:p>
-      <w:proofErr w:type="spellStart"/>
-      <w:r>
-        <w:rPr>
-          <w:b/>
-          <w:bCs/>
-        </w:rPr>
-        <w:t>PdfDocument</w:t>
-      </w:r>
-      <w:proofErr w:type="spellEnd"/>
-      <w:r>
-        <w:t xml:space="preserve"> document = </w:t>
-      </w:r>
-      <w:proofErr w:type="spellStart"/>
-      <w:r>
-        <w:t>htmlConverter.</w:t>
-      </w:r>
-      <w:r>
-        <w:rPr>
-          <w:b/>
-          <w:bCs/>
-        </w:rPr>
-        <w:t>Convert</w:t>
-      </w:r>
-      <w:proofErr w:type="spellEnd"/>
-      <w:r>
-        <w:t>(</w:t>
-      </w:r>
-      <w:proofErr w:type="spellStart"/>
-      <w:r>
-        <w:t>url</w:t>
-      </w:r>
-      <w:proofErr w:type="spellEnd"/>
-      <w:proofErr w:type="gramStart"/>
-      <w:r>
-        <w:t>);</w:t>
-      </w:r>
-      <w:proofErr w:type="gramEnd"/>
-    </w:p>
-    <w:p>
-      <w:r>
-        <w:t>//Save the PDF document</w:t>
-      </w:r>
-    </w:p>
-    <w:p>
-      <w:r>
-        <w:t>// Save the document to a memory stream</w:t>
-      </w:r>
-    </w:p>
-    <w:p>
-      <w:proofErr w:type="spellStart"/>
-      <w:r>
-        <w:rPr>
-          <w:b/>
-          <w:bCs/>
-        </w:rPr>
-        <w:t>MemoryStream</w:t>
-      </w:r>
-      <w:proofErr w:type="spellEnd"/>
-      <w:r>
-        <w:t xml:space="preserve"> stream = </w:t>
-      </w:r>
-      <w:r>
-        <w:rPr>
-          <w:b/>
-          <w:bCs/>
-        </w:rPr>
-        <w:t>new</w:t>
-      </w:r>
-      <w:r>
-        <w:t xml:space="preserve"> </w:t>
-      </w:r>
-      <w:proofErr w:type="spellStart"/>
-      <w:proofErr w:type="gramStart"/>
-      <w:r>
-        <w:rPr>
-          <w:b/>
-          <w:bCs/>
-        </w:rPr>
-        <w:t>MemoryStream</w:t>
-      </w:r>
-      <w:proofErr w:type="spellEnd"/>
-      <w:r>
-        <w:t>();</w:t>
-      </w:r>
-      <w:proofErr w:type="gramEnd"/>
-    </w:p>
-    <w:p>
-      <w:proofErr w:type="spellStart"/>
-      <w:proofErr w:type="gramStart"/>
-      <w:r>
-        <w:t>document.</w:t>
-      </w:r>
-      <w:r>
-        <w:rPr>
-          <w:b/>
-          <w:bCs/>
-        </w:rPr>
-        <w:t>Save</w:t>
-      </w:r>
-      <w:proofErr w:type="spellEnd"/>
-      <w:proofErr w:type="gramEnd"/>
-      <w:r>
-        <w:t>(stream</w:t>
-      </w:r>
-      <w:proofErr w:type="gramStart"/>
-      <w:r>
-        <w:t>);</w:t>
-      </w:r>
-      <w:proofErr w:type="gramEnd"/>
-    </w:p>
-    <w:p>
-      <w:r>
-        <w:t>// Close the document and release all resources</w:t>
-      </w:r>
-    </w:p>
-    <w:p>
-      <w:proofErr w:type="spellStart"/>
-      <w:proofErr w:type="gramStart"/>
-      <w:r>
-        <w:t>document.</w:t>
-      </w:r>
-      <w:r>
-        <w:rPr>
-          <w:b/>
-          <w:bCs/>
-        </w:rPr>
-        <w:t>Close</w:t>
-      </w:r>
-      <w:proofErr w:type="spellEnd"/>
-      <w:proofErr w:type="gramEnd"/>
-      <w:r>
-        <w:t>(true</w:t>
-      </w:r>
-      <w:proofErr w:type="gramStart"/>
-      <w:r>
-        <w:t>);</w:t>
-      </w:r>
-      <w:proofErr w:type="gramEnd"/>
-    </w:p>
-    <w:p>
-      <w:r>
-        <w:t>// Write the contents of the memory stream to a file</w:t>
-      </w:r>
-    </w:p>
-    <w:p>
-      <w:proofErr w:type="spellStart"/>
-      <w:r>
-        <w:rPr>
-          <w:b/>
-          <w:bCs/>
-        </w:rPr>
-        <w:t>File</w:t>
-      </w:r>
-      <w:r>
-        <w:t>.</w:t>
-      </w:r>
-      <w:r>
-        <w:rPr>
-          <w:b/>
-          <w:bCs/>
-        </w:rPr>
-        <w:t>WriteAllBytes</w:t>
-      </w:r>
-      <w:proofErr w:type="spellEnd"/>
-      <w:r>
-        <w:t xml:space="preserve">("SvgToPDF.pdf", </w:t>
-      </w:r>
-      <w:proofErr w:type="spellStart"/>
-      <w:proofErr w:type="gramStart"/>
-      <w:r>
-        <w:t>stream.</w:t>
-      </w:r>
-      <w:r>
-        <w:rPr>
-          <w:b/>
-          <w:bCs/>
-        </w:rPr>
-        <w:t>ToArray</w:t>
-      </w:r>
-      <w:proofErr w:type="spellEnd"/>
-      <w:proofErr w:type="gramEnd"/>
-      <w:r>
-        <w:t>()</w:t>
-      </w:r>
-      <w:proofErr w:type="gramStart"/>
-      <w:r>
-        <w:t>);</w:t>
-      </w:r>
-      <w:proofErr w:type="gramEnd"/>
     </w:p>
     <w:p>
       <w:hyperlink r:id="rId10" w:tgtFrame="_blank" w:history="1">
@@ -663,57 +321,80 @@
         </w:r>
       </w:hyperlink>
     </w:p>
+    <w:tbl>
+      <w:tblPr>
+        <w:tblStyle w:val="TableGrid"/>
+        <w:tblW w:w="0" w:type="auto"/>
+        <w:tblLook w:val="04A0" w:firstRow="1" w:lastRow="0" w:firstColumn="1" w:lastColumn="0" w:noHBand="0" w:noVBand="1"/>
+      </w:tblPr>
+      <w:tblGrid>
+        <w:gridCol w:w="9350"/>
+      </w:tblGrid>
+      <w:tr>
+        <w:tc>
+          <w:tcPr>
+            <w:tcW w:w="9350" w:type="dxa"/>
+          </w:tcPr>
+          <w:p>
+            <w:r>
+              <w:rPr>
+                <w:b/>
+                <w:bCs/>
+              </w:rPr>
+              <w:t>Imports</w:t>
+            </w:r>
+            <w:r>
+              <w:t xml:space="preserve"> Syncfusion.HtmlConverter</w:t>
+            </w:r>
+          </w:p>
+          <w:p>
+            <w:r>
+              <w:rPr>
+                <w:b/>
+                <w:bCs/>
+              </w:rPr>
+              <w:t>Imports</w:t>
+            </w:r>
+            <w:r>
+              <w:t xml:space="preserve"> Syncfusion.Pdf</w:t>
+            </w:r>
+          </w:p>
+        </w:tc>
+      </w:tr>
+    </w:tbl>
+    <w:p/>
     <w:p>
       <w:r>
-        <w:t>' Initialize HTML to PDF converter</w:t>
-      </w:r>
-    </w:p>
-    <w:p>
+        <w:t>4.</w:t>
+      </w:r>
+      <w:r>
+        <w:t xml:space="preserve"> </w:t>
+      </w:r>
       <w:r>
         <w:rPr>
           <w:b/>
           <w:bCs/>
         </w:rPr>
-        <w:t>Dim</w:t>
+        <w:t>Implement Conversion Logic</w:t>
+      </w:r>
+      <w:r>
+        <w:t>:</w:t>
       </w:r>
       <w:r>
         <w:t xml:space="preserve"> </w:t>
       </w:r>
-      <w:proofErr w:type="spellStart"/>
-      <w:r>
-        <w:t>htmlConverter</w:t>
-      </w:r>
-      <w:proofErr w:type="spellEnd"/>
-      <w:r>
-        <w:t xml:space="preserve"> </w:t>
+      <w:r>
+        <w:t xml:space="preserve">Use the following code snippet in </w:t>
       </w:r>
       <w:r>
         <w:rPr>
           <w:b/>
           <w:bCs/>
         </w:rPr>
-        <w:t>As</w:t>
-      </w:r>
-      <w:r>
-        <w:t xml:space="preserve"> New </w:t>
-      </w:r>
-      <w:proofErr w:type="spellStart"/>
-      <w:proofErr w:type="gramStart"/>
-      <w:r>
-        <w:t>HtmlToPdfConverter</w:t>
-      </w:r>
-      <w:proofErr w:type="spellEnd"/>
-      <w:r>
-        <w:t>(</w:t>
-      </w:r>
-      <w:proofErr w:type="gramEnd"/>
-      <w:r>
-        <w:t>)</w:t>
-      </w:r>
-    </w:p>
-    <w:p>
-      <w:r>
-        <w:t>' Get the full path of the SVG file</w:t>
+        <w:t>Program.cs</w:t>
+      </w:r>
+      <w:r>
+        <w:t xml:space="preserve"> to convert SVG files into PDF documents:</w:t>
       </w:r>
     </w:p>
     <w:p>
@@ -722,202 +403,266 @@
           <w:b/>
           <w:bCs/>
         </w:rPr>
-        <w:t>Dim</w:t>
-      </w:r>
-      <w:r>
-        <w:t xml:space="preserve"> </w:t>
-      </w:r>
-      <w:proofErr w:type="spellStart"/>
-      <w:r>
-        <w:t>url</w:t>
-      </w:r>
-      <w:proofErr w:type="spellEnd"/>
-      <w:r>
-        <w:t xml:space="preserve"> </w:t>
-      </w:r>
-      <w:r>
-        <w:rPr>
-          <w:b/>
-          <w:bCs/>
-        </w:rPr>
-        <w:t>As</w:t>
-      </w:r>
-      <w:r>
-        <w:t xml:space="preserve"> String = </w:t>
-      </w:r>
-      <w:proofErr w:type="spellStart"/>
-      <w:r>
-        <w:t>Path.GetFullPath</w:t>
-      </w:r>
-      <w:proofErr w:type="spellEnd"/>
-      <w:r>
-        <w:t>("</w:t>
-      </w:r>
-      <w:proofErr w:type="spellStart"/>
-      <w:r>
-        <w:t>Sample.svg</w:t>
-      </w:r>
-      <w:proofErr w:type="spellEnd"/>
-      <w:r>
-        <w:t>")</w:t>
+        <w:t>C#</w:t>
       </w:r>
     </w:p>
+    <w:tbl>
+      <w:tblPr>
+        <w:tblStyle w:val="TableGrid"/>
+        <w:tblW w:w="0" w:type="auto"/>
+        <w:tblLook w:val="04A0" w:firstRow="1" w:lastRow="0" w:firstColumn="1" w:lastColumn="0" w:noHBand="0" w:noVBand="1"/>
+      </w:tblPr>
+      <w:tblGrid>
+        <w:gridCol w:w="9350"/>
+      </w:tblGrid>
+      <w:tr>
+        <w:tc>
+          <w:tcPr>
+            <w:tcW w:w="9350" w:type="dxa"/>
+          </w:tcPr>
+          <w:p>
+            <w:r>
+              <w:t>// Initialize HTML to PDF converter</w:t>
+            </w:r>
+          </w:p>
+          <w:p>
+            <w:r>
+              <w:t>HtmlToPdfConverter htmlConverter = new HtmlToPdfConverter();</w:t>
+            </w:r>
+          </w:p>
+          <w:p>
+            <w:r>
+              <w:t>string url = Path.GetFullPath(@"Sample.svg");</w:t>
+            </w:r>
+          </w:p>
+          <w:p/>
+          <w:p>
+            <w:r>
+              <w:t>// Convert a SVG file to PDF with HTML converter</w:t>
+            </w:r>
+          </w:p>
+          <w:p>
+            <w:r>
+              <w:t>PdfDocument document = htmlConverter.Convert(url);</w:t>
+            </w:r>
+          </w:p>
+          <w:p/>
+          <w:p>
+            <w:r>
+              <w:t>// Save the PDF document to a memory stream</w:t>
+            </w:r>
+          </w:p>
+          <w:p>
+            <w:r>
+              <w:t>MemoryStream stream = new MemoryStream();</w:t>
+            </w:r>
+          </w:p>
+          <w:p>
+            <w:r>
+              <w:lastRenderedPageBreak/>
+              <w:t>document.Save(stream);</w:t>
+            </w:r>
+          </w:p>
+          <w:p/>
+          <w:p>
+            <w:r>
+              <w:t>// Close the document and release all resources</w:t>
+            </w:r>
+          </w:p>
+          <w:p>
+            <w:r>
+              <w:t>document.Close(true);</w:t>
+            </w:r>
+          </w:p>
+          <w:p/>
+          <w:p>
+            <w:r>
+              <w:t>// Write the contents of the memory stream to a file</w:t>
+            </w:r>
+          </w:p>
+          <w:p>
+            <w:r>
+              <w:t>File.WriteAllBytes("SvgToPDF.pdf", stream.ToArray());</w:t>
+            </w:r>
+          </w:p>
+        </w:tc>
+      </w:tr>
+    </w:tbl>
+    <w:p/>
     <w:p>
-      <w:r>
-        <w:t>' Convert the SVG file to a PDF document using the HTML converter</w:t>
-      </w:r>
+      <w:hyperlink r:id="rId11" w:tgtFrame="_blank" w:history="1">
+        <w:r>
+          <w:rPr>
+            <w:rStyle w:val="Hyperlink"/>
+            <w:b/>
+            <w:bCs/>
+          </w:rPr>
+          <w:t>VB.NET</w:t>
+        </w:r>
+      </w:hyperlink>
     </w:p>
+    <w:tbl>
+      <w:tblPr>
+        <w:tblStyle w:val="TableGrid"/>
+        <w:tblW w:w="0" w:type="auto"/>
+        <w:tblLook w:val="04A0" w:firstRow="1" w:lastRow="0" w:firstColumn="1" w:lastColumn="0" w:noHBand="0" w:noVBand="1"/>
+      </w:tblPr>
+      <w:tblGrid>
+        <w:gridCol w:w="9350"/>
+      </w:tblGrid>
+      <w:tr>
+        <w:tc>
+          <w:tcPr>
+            <w:tcW w:w="9350" w:type="dxa"/>
+          </w:tcPr>
+          <w:p>
+            <w:r>
+              <w:t>' Initialize HTML to PDF converter</w:t>
+            </w:r>
+          </w:p>
+          <w:p>
+            <w:r>
+              <w:rPr>
+                <w:b/>
+                <w:bCs/>
+              </w:rPr>
+              <w:t>Dim</w:t>
+            </w:r>
+            <w:r>
+              <w:t xml:space="preserve"> htmlConverter </w:t>
+            </w:r>
+            <w:r>
+              <w:rPr>
+                <w:b/>
+                <w:bCs/>
+              </w:rPr>
+              <w:t>As</w:t>
+            </w:r>
+            <w:r>
+              <w:t xml:space="preserve"> New HtmlToPdfConverter()</w:t>
+            </w:r>
+          </w:p>
+          <w:p>
+            <w:r>
+              <w:t>' Get the full path of the SVG file</w:t>
+            </w:r>
+          </w:p>
+          <w:p>
+            <w:r>
+              <w:rPr>
+                <w:b/>
+                <w:bCs/>
+              </w:rPr>
+              <w:t>Dim</w:t>
+            </w:r>
+            <w:r>
+              <w:t xml:space="preserve"> url </w:t>
+            </w:r>
+            <w:r>
+              <w:rPr>
+                <w:b/>
+                <w:bCs/>
+              </w:rPr>
+              <w:t>As</w:t>
+            </w:r>
+            <w:r>
+              <w:t xml:space="preserve"> String = Path.GetFullPath("Sample.svg")</w:t>
+            </w:r>
+          </w:p>
+          <w:p>
+            <w:r>
+              <w:t>' Convert the SVG file to a PDF document using the HTML converter</w:t>
+            </w:r>
+          </w:p>
+          <w:p>
+            <w:r>
+              <w:rPr>
+                <w:b/>
+                <w:bCs/>
+              </w:rPr>
+              <w:t>Dim</w:t>
+            </w:r>
+            <w:r>
+              <w:t xml:space="preserve"> document </w:t>
+            </w:r>
+            <w:r>
+              <w:rPr>
+                <w:b/>
+                <w:bCs/>
+              </w:rPr>
+              <w:t>As</w:t>
+            </w:r>
+            <w:r>
+              <w:t xml:space="preserve"> PdfDocument = htmlConverter.Convert(url)</w:t>
+            </w:r>
+          </w:p>
+          <w:p>
+            <w:r>
+              <w:t>' Create a memory stream to save the PDF document</w:t>
+            </w:r>
+          </w:p>
+          <w:p>
+            <w:r>
+              <w:rPr>
+                <w:b/>
+                <w:bCs/>
+              </w:rPr>
+              <w:t>Dim</w:t>
+            </w:r>
+            <w:r>
+              <w:t xml:space="preserve"> stream </w:t>
+            </w:r>
+            <w:r>
+              <w:rPr>
+                <w:b/>
+                <w:bCs/>
+              </w:rPr>
+              <w:t>As</w:t>
+            </w:r>
+            <w:r>
+              <w:t xml:space="preserve"> New MemoryStream()</w:t>
+            </w:r>
+          </w:p>
+          <w:p>
+            <w:r>
+              <w:t>' Save the PDF document to the memory stream</w:t>
+            </w:r>
+          </w:p>
+          <w:p>
+            <w:r>
+              <w:t>document.Save(stream)</w:t>
+            </w:r>
+          </w:p>
+          <w:p>
+            <w:r>
+              <w:t>' Close the PDF document and release all resources</w:t>
+            </w:r>
+          </w:p>
+          <w:p>
+            <w:r>
+              <w:t>document.Close(True)</w:t>
+            </w:r>
+          </w:p>
+          <w:p>
+            <w:r>
+              <w:t>' Write the contents of the memory stream to a PDF file</w:t>
+            </w:r>
+          </w:p>
+          <w:p>
+            <w:r>
+              <w:t xml:space="preserve">File.WriteAllBytes("SvgToPDF.pdf", stream.ToArray()) </w:t>
+            </w:r>
+          </w:p>
+          <w:p/>
+        </w:tc>
+      </w:tr>
+    </w:tbl>
+    <w:p/>
     <w:p>
       <w:r>
-        <w:rPr>
-          <w:b/>
-          <w:bCs/>
-        </w:rPr>
-        <w:t>Dim</w:t>
-      </w:r>
-      <w:r>
-        <w:t xml:space="preserve"> document </w:t>
-      </w:r>
-      <w:r>
-        <w:rPr>
-          <w:b/>
-          <w:bCs/>
-        </w:rPr>
-        <w:t>As</w:t>
-      </w:r>
-      <w:r>
-        <w:t xml:space="preserve"> </w:t>
-      </w:r>
-      <w:proofErr w:type="spellStart"/>
-      <w:r>
-        <w:t>PdfDocument</w:t>
-      </w:r>
-      <w:proofErr w:type="spellEnd"/>
-      <w:r>
-        <w:t xml:space="preserve"> = </w:t>
-      </w:r>
-      <w:proofErr w:type="spellStart"/>
-      <w:r>
-        <w:t>htmlConverter.Convert</w:t>
-      </w:r>
-      <w:proofErr w:type="spellEnd"/>
-      <w:r>
-        <w:t>(</w:t>
-      </w:r>
-      <w:proofErr w:type="spellStart"/>
-      <w:r>
-        <w:t>url</w:t>
-      </w:r>
-      <w:proofErr w:type="spellEnd"/>
-      <w:r>
-        <w:t>)</w:t>
-      </w:r>
-    </w:p>
-    <w:p>
-      <w:r>
-        <w:lastRenderedPageBreak/>
-        <w:t>' Create a memory stream to save the PDF document</w:t>
-      </w:r>
-    </w:p>
-    <w:p>
-      <w:r>
-        <w:rPr>
-          <w:b/>
-          <w:bCs/>
-        </w:rPr>
-        <w:t>Dim</w:t>
-      </w:r>
-      <w:r>
-        <w:t xml:space="preserve"> stream </w:t>
-      </w:r>
-      <w:r>
-        <w:rPr>
-          <w:b/>
-          <w:bCs/>
-        </w:rPr>
-        <w:t>As</w:t>
-      </w:r>
-      <w:r>
-        <w:t xml:space="preserve"> New </w:t>
-      </w:r>
-      <w:proofErr w:type="spellStart"/>
-      <w:proofErr w:type="gramStart"/>
-      <w:r>
-        <w:t>MemoryStream</w:t>
-      </w:r>
-      <w:proofErr w:type="spellEnd"/>
-      <w:r>
-        <w:t>(</w:t>
-      </w:r>
-      <w:proofErr w:type="gramEnd"/>
-      <w:r>
-        <w:t>)</w:t>
-      </w:r>
-    </w:p>
-    <w:p>
-      <w:r>
-        <w:t>' Save the PDF document to the memory stream</w:t>
-      </w:r>
-    </w:p>
-    <w:p>
-      <w:proofErr w:type="spellStart"/>
-      <w:proofErr w:type="gramStart"/>
-      <w:r>
-        <w:t>document.Save</w:t>
-      </w:r>
-      <w:proofErr w:type="spellEnd"/>
-      <w:proofErr w:type="gramEnd"/>
-      <w:r>
-        <w:t>(stream)</w:t>
-      </w:r>
-    </w:p>
-    <w:p>
-      <w:r>
-        <w:t>' Close the PDF document and release all resources</w:t>
-      </w:r>
-    </w:p>
-    <w:p>
-      <w:proofErr w:type="spellStart"/>
-      <w:proofErr w:type="gramStart"/>
-      <w:r>
-        <w:t>document.Close</w:t>
-      </w:r>
-      <w:proofErr w:type="spellEnd"/>
-      <w:proofErr w:type="gramEnd"/>
-      <w:r>
-        <w:t>(True)</w:t>
-      </w:r>
-    </w:p>
-    <w:p>
-      <w:r>
-        <w:t>' Write the contents of the memory stream to a PDF file</w:t>
-      </w:r>
-    </w:p>
-    <w:p>
-      <w:proofErr w:type="spellStart"/>
-      <w:r>
-        <w:t>File.WriteAllBytes</w:t>
-      </w:r>
-      <w:proofErr w:type="spellEnd"/>
-      <w:r>
-        <w:t xml:space="preserve">("SvgToPDF.pdf", </w:t>
-      </w:r>
-      <w:proofErr w:type="spellStart"/>
-      <w:proofErr w:type="gramStart"/>
-      <w:r>
-        <w:t>stream.ToArray</w:t>
-      </w:r>
-      <w:proofErr w:type="spellEnd"/>
-      <w:proofErr w:type="gramEnd"/>
-      <w:r>
-        <w:t xml:space="preserve">()) </w:t>
-      </w:r>
-    </w:p>
-    <w:p>
-      <w:r>
         <w:t>A complete working sample can be downloaded from </w:t>
       </w:r>
-      <w:hyperlink r:id="rId11" w:tgtFrame="_blank" w:history="1">
+      <w:hyperlink r:id="rId12" w:tgtFrame="_blank" w:history="1">
         <w:r>
           <w:rPr>
             <w:rStyle w:val="Hyperlink"/>
@@ -930,9 +675,16 @@
     </w:p>
     <w:p>
       <w:r>
-        <w:t>By executing the program, you will get the PDF document as follows.</w:t>
-      </w:r>
-      <w:r>
+        <w:lastRenderedPageBreak/>
+        <w:t>By executing the program, the output PDF document will be generated as shown below</w:t>
+      </w:r>
+      <w:r>
+        <w:t>.</w:t>
+      </w:r>
+      <w:r>
+        <w:rPr>
+          <w:noProof/>
+        </w:rPr>
         <w:drawing>
           <wp:inline distT="0" distB="0" distL="0" distR="0" wp14:anchorId="0AA36D88" wp14:editId="6C2A38C1">
             <wp:extent cx="5943600" cy="3574415"/>
@@ -951,7 +703,7 @@
                     </pic:cNvPicPr>
                   </pic:nvPicPr>
                   <pic:blipFill>
-                    <a:blip r:embed="rId12">
+                    <a:blip r:embed="rId13">
                       <a:extLst>
                         <a:ext uri="{28A0092B-C50C-407E-A947-70E740481C1C}">
                           <a14:useLocalDpi xmlns:a14="http://schemas.microsoft.com/office/drawing/2010/main" val="0"/>
@@ -987,7 +739,7 @@
       <w:r>
         <w:t>Take a moment to peruse the </w:t>
       </w:r>
-      <w:hyperlink r:id="rId13" w:tgtFrame="_blank" w:tooltip="documentation" w:history="1">
+      <w:hyperlink r:id="rId14" w:tgtFrame="_blank" w:tooltip="documentation" w:history="1">
         <w:r>
           <w:rPr>
             <w:rStyle w:val="Hyperlink"/>
@@ -998,77 +750,54 @@
         </w:r>
       </w:hyperlink>
       <w:r>
-        <w:t>, where you will find other options like </w:t>
-      </w:r>
-      <w:hyperlink r:id="rId14" w:anchor="html-string-to-pdf" w:tgtFrame="_blank" w:tooltip="Html string to PDF" w:history="1">
+        <w:t xml:space="preserve">, </w:t>
+      </w:r>
+      <w:r>
+        <w:t xml:space="preserve">where you'll find additional options such as converting </w:t>
+      </w:r>
+      <w:hyperlink r:id="rId15" w:history="1">
         <w:r>
           <w:rPr>
             <w:rStyle w:val="Hyperlink"/>
-            <w:b/>
-            <w:bCs/>
           </w:rPr>
-          <w:t>Html string to PDF</w:t>
+          <w:t>HTML strings to PDF</w:t>
         </w:r>
       </w:hyperlink>
       <w:r>
-        <w:t>, </w:t>
-      </w:r>
-      <w:hyperlink r:id="rId15" w:anchor="partial-webpage-to-pdf" w:tgtFrame="_blank" w:tooltip="partial webpage to PDF" w:history="1">
+        <w:t xml:space="preserve">, </w:t>
+      </w:r>
+      <w:hyperlink r:id="rId16" w:anchor="partial-webpage-to-pdf" w:history="1">
         <w:r>
           <w:rPr>
             <w:rStyle w:val="Hyperlink"/>
-            <w:b/>
-            <w:bCs/>
           </w:rPr>
-          <w:t>partial webpage to PDF</w:t>
+          <w:t>exporting partial web pages to PDF</w:t>
         </w:r>
       </w:hyperlink>
       <w:r>
-        <w:t>, </w:t>
-      </w:r>
-      <w:hyperlink r:id="rId16" w:anchor="html-to-single-pdf-page" w:tgtFrame="_blank" w:tooltip="Html to single PDF page" w:history="1">
+        <w:t xml:space="preserve">, </w:t>
+      </w:r>
+      <w:hyperlink r:id="rId17" w:anchor="html-to-single-pdf-page" w:history="1">
         <w:r>
           <w:rPr>
             <w:rStyle w:val="Hyperlink"/>
-            <w:b/>
-            <w:bCs/>
           </w:rPr>
-          <w:t>Html to single PDF page</w:t>
+          <w:t>rendering HTML to a single PDF page</w:t>
         </w:r>
       </w:hyperlink>
       <w:r>
-        <w:t> and </w:t>
-      </w:r>
-      <w:hyperlink r:id="rId17" w:anchor="conversion-using-ie-rendering" w:tgtFrame="_blank" w:tooltip="Html to PDF conversion using IE Rendering" w:history="1">
+        <w:t xml:space="preserve">, and performing </w:t>
+      </w:r>
+      <w:hyperlink r:id="rId18" w:anchor="conversion-using-ie-rendering" w:history="1">
         <w:r>
           <w:rPr>
             <w:rStyle w:val="Hyperlink"/>
-            <w:b/>
-            <w:bCs/>
           </w:rPr>
-          <w:t>Html to PDF conversion using IE Rendering</w:t>
+          <w:t>HTML to PDF conversion using IE rendering</w:t>
         </w:r>
       </w:hyperlink>
       <w:r>
-        <w:t> with code examples.</w:t>
-      </w:r>
-    </w:p>
-    <w:p>
-      <w:r>
-        <w:t>Refer </w:t>
-      </w:r>
-      <w:hyperlink r:id="rId18" w:tgtFrame="_blank" w:tooltip="here" w:history="1">
-        <w:r>
-          <w:rPr>
-            <w:rStyle w:val="Hyperlink"/>
-            <w:b/>
-            <w:bCs/>
-          </w:rPr>
-          <w:t>here</w:t>
-        </w:r>
-      </w:hyperlink>
-      <w:r>
-        <w:t> to explore the rich set of Syncfusion Essential® PDF features.</w:t>
+        <w:t xml:space="preserve"> with code examples.</w:t>
       </w:r>
     </w:p>
     <w:p>
@@ -1077,44 +806,22 @@
           <w:b/>
           <w:bCs/>
         </w:rPr>
-        <w:lastRenderedPageBreak/>
         <w:t>Conclusion</w:t>
       </w:r>
       <w:r>
         <w:br/>
-        <w:t>I hope you enjoyed learning on how to convert SVG to PDF using C# and </w:t>
+        <w:t>I hope you enjoyed learning on how to convert SVG to PDF using C#</w:t>
+      </w:r>
+      <w:r>
+        <w:t>.</w:t>
+      </w:r>
+      <w:r>
+        <w:br/>
+      </w:r>
+      <w:r>
+        <w:t>You can refer to our </w:t>
       </w:r>
       <w:hyperlink r:id="rId19" w:tgtFrame="_blank" w:history="1">
-        <w:r>
-          <w:rPr>
-            <w:rStyle w:val="Hyperlink"/>
-            <w:b/>
-            <w:bCs/>
-          </w:rPr>
-          <w:t>VB.NET</w:t>
-        </w:r>
-      </w:hyperlink>
-      <w:r>
-        <w:t> in </w:t>
-      </w:r>
-      <w:hyperlink r:id="rId20" w:tgtFrame="_blank" w:history="1">
-        <w:r>
-          <w:rPr>
-            <w:rStyle w:val="Hyperlink"/>
-            <w:b/>
-            <w:bCs/>
-          </w:rPr>
-          <w:t>ASP.NET</w:t>
-        </w:r>
-      </w:hyperlink>
-      <w:r>
-        <w:t> Core.</w:t>
-      </w:r>
-      <w:r>
-        <w:br/>
-        <w:t>You can refer to our </w:t>
-      </w:r>
-      <w:hyperlink r:id="rId21" w:tgtFrame="_blank" w:history="1">
         <w:r>
           <w:rPr>
             <w:rStyle w:val="Hyperlink"/>
@@ -1127,7 +834,7 @@
       <w:r>
         <w:t> page to know about its other groundbreaking feature representations and </w:t>
       </w:r>
-      <w:hyperlink r:id="rId22" w:tgtFrame="_blank" w:history="1">
+      <w:hyperlink r:id="rId20" w:tgtFrame="_blank" w:history="1">
         <w:r>
           <w:rPr>
             <w:rStyle w:val="Hyperlink"/>
@@ -1140,7 +847,7 @@
       <w:r>
         <w:t>, and how to quickly get started for configuration specifications. You can also explore our </w:t>
       </w:r>
-      <w:hyperlink r:id="rId23" w:anchor="/bootstrap5" w:tgtFrame="_blank" w:history="1">
+      <w:hyperlink r:id="rId21" w:anchor="/bootstrap5" w:tgtFrame="_blank" w:history="1">
         <w:r>
           <w:rPr>
             <w:rStyle w:val="Hyperlink"/>
@@ -1151,9 +858,14 @@
         </w:r>
       </w:hyperlink>
       <w:r>
-        <w:t> to understand how to create and manipulate data. For current customers, you can check out our components from the </w:t>
-      </w:r>
-      <w:hyperlink r:id="rId24" w:tgtFrame="_blank" w:history="1">
+        <w:t> to understand how to create and manipulate data.</w:t>
+      </w:r>
+    </w:p>
+    <w:p>
+      <w:r>
+        <w:t>For current customers, you can check out our components from the </w:t>
+      </w:r>
+      <w:hyperlink r:id="rId22" w:tgtFrame="_blank" w:history="1">
         <w:r>
           <w:rPr>
             <w:rStyle w:val="Hyperlink"/>
@@ -1164,9 +876,9 @@
         </w:r>
       </w:hyperlink>
       <w:r>
-        <w:t> page. If you are new to Syncfusion®, you can try our 30-day </w:t>
-      </w:r>
-      <w:hyperlink r:id="rId25" w:tgtFrame="_blank" w:history="1">
+        <w:t> page. If you are new to Syncfusion; you can try our 30-day </w:t>
+      </w:r>
+      <w:hyperlink r:id="rId23" w:tgtFrame="_blank" w:history="1">
         <w:r>
           <w:rPr>
             <w:rStyle w:val="Hyperlink"/>
@@ -1177,9 +889,14 @@
         </w:r>
       </w:hyperlink>
       <w:r>
-        <w:t> to check out our other controls. If you have any queries or require clarifications, please let us know in the comments section below. You can also contact us through our </w:t>
-      </w:r>
-      <w:hyperlink r:id="rId26" w:tgtFrame="_blank" w:history="1">
+        <w:t> to check out our other controls.</w:t>
+      </w:r>
+    </w:p>
+    <w:p>
+      <w:r>
+        <w:t>If you have any queries or require clarifications, please let us know in the comments section below. You can also contact us through our </w:t>
+      </w:r>
+      <w:hyperlink r:id="rId24" w:tgtFrame="_blank" w:history="1">
         <w:r>
           <w:rPr>
             <w:rStyle w:val="Hyperlink"/>
@@ -1192,7 +909,7 @@
       <w:r>
         <w:t>, </w:t>
       </w:r>
-      <w:hyperlink r:id="rId27" w:tgtFrame="_blank" w:history="1">
+      <w:hyperlink r:id="rId25" w:tgtFrame="_blank" w:history="1">
         <w:r>
           <w:rPr>
             <w:rStyle w:val="Hyperlink"/>
@@ -1205,7 +922,7 @@
       <w:r>
         <w:t>, or </w:t>
       </w:r>
-      <w:hyperlink r:id="rId28" w:tgtFrame="_blank" w:history="1">
+      <w:hyperlink r:id="rId26" w:tgtFrame="_blank" w:history="1">
         <w:r>
           <w:rPr>
             <w:rStyle w:val="Hyperlink"/>
@@ -1219,6 +936,7 @@
         <w:t>. We are always happy to assist you!</w:t>
       </w:r>
     </w:p>
+    <w:p/>
     <w:p/>
     <w:sectPr>
       <w:pgSz w:w="12240" w:h="15840"/>
@@ -2406,6 +2124,25 @@
       <w:shd w:val="clear" w:color="auto" w:fill="E1DFDD"/>
     </w:rPr>
   </w:style>
+  <w:style w:type="table" w:styleId="TableGrid">
+    <w:name w:val="Table Grid"/>
+    <w:basedOn w:val="TableNormal"/>
+    <w:uiPriority w:val="39"/>
+    <w:rsid w:val="00993DA9"/>
+    <w:pPr>
+      <w:spacing w:after="0" w:line="240" w:lineRule="auto"/>
+    </w:pPr>
+    <w:tblPr>
+      <w:tblBorders>
+        <w:top w:val="single" w:sz="4" w:space="0" w:color="auto"/>
+        <w:left w:val="single" w:sz="4" w:space="0" w:color="auto"/>
+        <w:bottom w:val="single" w:sz="4" w:space="0" w:color="auto"/>
+        <w:right w:val="single" w:sz="4" w:space="0" w:color="auto"/>
+        <w:insideH w:val="single" w:sz="4" w:space="0" w:color="auto"/>
+        <w:insideV w:val="single" w:sz="4" w:space="0" w:color="auto"/>
+      </w:tblBorders>
+    </w:tblPr>
+  </w:style>
 </w:styles>
 </file>
 

</xml_diff>